<commit_message>
Notice finit + modification couleurs sur plan (noir au lieux de jaune)
</commit_message>
<xml_diff>
--- a/Application1/Notice_Utilisation.docx
+++ b/Application1/Notice_Utilisation.docx
@@ -601,7 +601,7 @@
           <w:r>
             <w:fldChar w:fldCharType="separate"/>
           </w:r>
-          <w:hyperlink w:anchor="_Toc200632557" w:history="1">
+          <w:hyperlink w:anchor="_Toc200702442" w:history="1">
             <w:r>
               <w:rPr>
                 <w:rStyle w:val="Lienhypertexte"/>
@@ -639,7 +639,7 @@
               <w:rPr>
                 <w:webHidden/>
               </w:rPr>
-              <w:instrText xml:space="preserve"> PAGEREF _Toc200632557 \h </w:instrText>
+              <w:instrText xml:space="preserve"> PAGEREF _Toc200702442 \h </w:instrText>
             </w:r>
             <w:r>
               <w:rPr>
@@ -676,7 +676,7 @@
               <w:lang w:eastAsia="fr-FR"/>
             </w:rPr>
           </w:pPr>
-          <w:hyperlink w:anchor="_Toc200632558" w:history="1">
+          <w:hyperlink w:anchor="_Toc200702443" w:history="1">
             <w:r>
               <w:rPr>
                 <w:rStyle w:val="Lienhypertexte"/>
@@ -714,7 +714,7 @@
               <w:rPr>
                 <w:webHidden/>
               </w:rPr>
-              <w:instrText xml:space="preserve"> PAGEREF _Toc200632558 \h </w:instrText>
+              <w:instrText xml:space="preserve"> PAGEREF _Toc200702443 \h </w:instrText>
             </w:r>
             <w:r>
               <w:rPr>
@@ -753,7 +753,7 @@
               <w:lang w:eastAsia="fr-FR"/>
             </w:rPr>
           </w:pPr>
-          <w:hyperlink w:anchor="_Toc200632559" w:history="1">
+          <w:hyperlink w:anchor="_Toc200702444" w:history="1">
             <w:r>
               <w:rPr>
                 <w:rStyle w:val="Lienhypertexte"/>
@@ -780,7 +780,7 @@
                 <w:noProof/>
                 <w:webHidden/>
               </w:rPr>
-              <w:instrText xml:space="preserve"> PAGEREF _Toc200632559 \h </w:instrText>
+              <w:instrText xml:space="preserve"> PAGEREF _Toc200702444 \h </w:instrText>
             </w:r>
             <w:r>
               <w:rPr>
@@ -823,7 +823,7 @@
               <w:lang w:eastAsia="fr-FR"/>
             </w:rPr>
           </w:pPr>
-          <w:hyperlink w:anchor="_Toc200632560" w:history="1">
+          <w:hyperlink w:anchor="_Toc200702445" w:history="1">
             <w:r>
               <w:rPr>
                 <w:rStyle w:val="Lienhypertexte"/>
@@ -850,7 +850,7 @@
                 <w:noProof/>
                 <w:webHidden/>
               </w:rPr>
-              <w:instrText xml:space="preserve"> PAGEREF _Toc200632560 \h </w:instrText>
+              <w:instrText xml:space="preserve"> PAGEREF _Toc200702445 \h </w:instrText>
             </w:r>
             <w:r>
               <w:rPr>
@@ -893,7 +893,7 @@
               <w:lang w:eastAsia="fr-FR"/>
             </w:rPr>
           </w:pPr>
-          <w:hyperlink w:anchor="_Toc200632561" w:history="1">
+          <w:hyperlink w:anchor="_Toc200702446" w:history="1">
             <w:r>
               <w:rPr>
                 <w:rStyle w:val="Lienhypertexte"/>
@@ -920,7 +920,7 @@
                 <w:noProof/>
                 <w:webHidden/>
               </w:rPr>
-              <w:instrText xml:space="preserve"> PAGEREF _Toc200632561 \h </w:instrText>
+              <w:instrText xml:space="preserve"> PAGEREF _Toc200702446 \h </w:instrText>
             </w:r>
             <w:r>
               <w:rPr>
@@ -961,7 +961,7 @@
               <w:lang w:eastAsia="fr-FR"/>
             </w:rPr>
           </w:pPr>
-          <w:hyperlink w:anchor="_Toc200632562" w:history="1">
+          <w:hyperlink w:anchor="_Toc200702447" w:history="1">
             <w:r>
               <w:rPr>
                 <w:rStyle w:val="Lienhypertexte"/>
@@ -999,7 +999,7 @@
               <w:rPr>
                 <w:webHidden/>
               </w:rPr>
-              <w:instrText xml:space="preserve"> PAGEREF _Toc200632562 \h </w:instrText>
+              <w:instrText xml:space="preserve"> PAGEREF _Toc200702447 \h </w:instrText>
             </w:r>
             <w:r>
               <w:rPr>
@@ -1038,7 +1038,7 @@
               <w:lang w:eastAsia="fr-FR"/>
             </w:rPr>
           </w:pPr>
-          <w:hyperlink w:anchor="_Toc200632563" w:history="1">
+          <w:hyperlink w:anchor="_Toc200702448" w:history="1">
             <w:r>
               <w:rPr>
                 <w:rStyle w:val="Lienhypertexte"/>
@@ -1065,7 +1065,7 @@
                 <w:noProof/>
                 <w:webHidden/>
               </w:rPr>
-              <w:instrText xml:space="preserve"> PAGEREF _Toc200632563 \h </w:instrText>
+              <w:instrText xml:space="preserve"> PAGEREF _Toc200702448 \h </w:instrText>
             </w:r>
             <w:r>
               <w:rPr>
@@ -1108,7 +1108,7 @@
               <w:lang w:eastAsia="fr-FR"/>
             </w:rPr>
           </w:pPr>
-          <w:hyperlink w:anchor="_Toc200632564" w:history="1">
+          <w:hyperlink w:anchor="_Toc200702449" w:history="1">
             <w:r>
               <w:rPr>
                 <w:rStyle w:val="Lienhypertexte"/>
@@ -1135,7 +1135,7 @@
                 <w:noProof/>
                 <w:webHidden/>
               </w:rPr>
-              <w:instrText xml:space="preserve"> PAGEREF _Toc200632564 \h </w:instrText>
+              <w:instrText xml:space="preserve"> PAGEREF _Toc200702449 \h </w:instrText>
             </w:r>
             <w:r>
               <w:rPr>
@@ -1178,7 +1178,7 @@
               <w:lang w:eastAsia="fr-FR"/>
             </w:rPr>
           </w:pPr>
-          <w:hyperlink w:anchor="_Toc200632565" w:history="1">
+          <w:hyperlink w:anchor="_Toc200702450" w:history="1">
             <w:r>
               <w:rPr>
                 <w:rStyle w:val="Lienhypertexte"/>
@@ -1205,7 +1205,7 @@
                 <w:noProof/>
                 <w:webHidden/>
               </w:rPr>
-              <w:instrText xml:space="preserve"> PAGEREF _Toc200632565 \h </w:instrText>
+              <w:instrText xml:space="preserve"> PAGEREF _Toc200702450 \h </w:instrText>
             </w:r>
             <w:r>
               <w:rPr>
@@ -1246,7 +1246,7 @@
               <w:lang w:eastAsia="fr-FR"/>
             </w:rPr>
           </w:pPr>
-          <w:hyperlink w:anchor="_Toc200632566" w:history="1">
+          <w:hyperlink w:anchor="_Toc200702451" w:history="1">
             <w:r>
               <w:rPr>
                 <w:rStyle w:val="Lienhypertexte"/>
@@ -1284,7 +1284,7 @@
               <w:rPr>
                 <w:webHidden/>
               </w:rPr>
-              <w:instrText xml:space="preserve"> PAGEREF _Toc200632566 \h </w:instrText>
+              <w:instrText xml:space="preserve"> PAGEREF _Toc200702451 \h </w:instrText>
             </w:r>
             <w:r>
               <w:rPr>
@@ -1301,7 +1301,7 @@
               <w:rPr>
                 <w:webHidden/>
               </w:rPr>
-              <w:t>4</w:t>
+              <w:t>3</w:t>
             </w:r>
             <w:r>
               <w:rPr>
@@ -1323,7 +1323,7 @@
               <w:lang w:eastAsia="fr-FR"/>
             </w:rPr>
           </w:pPr>
-          <w:hyperlink w:anchor="_Toc200632567" w:history="1">
+          <w:hyperlink w:anchor="_Toc200702452" w:history="1">
             <w:r>
               <w:rPr>
                 <w:rStyle w:val="Lienhypertexte"/>
@@ -1350,7 +1350,7 @@
                 <w:noProof/>
                 <w:webHidden/>
               </w:rPr>
-              <w:instrText xml:space="preserve"> PAGEREF _Toc200632567 \h </w:instrText>
+              <w:instrText xml:space="preserve"> PAGEREF _Toc200702452 \h </w:instrText>
             </w:r>
             <w:r>
               <w:rPr>
@@ -1370,7 +1370,7 @@
                 <w:noProof/>
                 <w:webHidden/>
               </w:rPr>
-              <w:t>4</w:t>
+              <w:t>3</w:t>
             </w:r>
             <w:r>
               <w:rPr>
@@ -1393,7 +1393,7 @@
               <w:lang w:eastAsia="fr-FR"/>
             </w:rPr>
           </w:pPr>
-          <w:hyperlink w:anchor="_Toc200632568" w:history="1">
+          <w:hyperlink w:anchor="_Toc200702453" w:history="1">
             <w:r>
               <w:rPr>
                 <w:rStyle w:val="Lienhypertexte"/>
@@ -1420,7 +1420,7 @@
                 <w:noProof/>
                 <w:webHidden/>
               </w:rPr>
-              <w:instrText xml:space="preserve"> PAGEREF _Toc200632568 \h </w:instrText>
+              <w:instrText xml:space="preserve"> PAGEREF _Toc200702453 \h </w:instrText>
             </w:r>
             <w:r>
               <w:rPr>
@@ -1440,7 +1440,7 @@
                 <w:noProof/>
                 <w:webHidden/>
               </w:rPr>
-              <w:t>4</w:t>
+              <w:t>3</w:t>
             </w:r>
             <w:r>
               <w:rPr>
@@ -1463,7 +1463,7 @@
               <w:lang w:eastAsia="fr-FR"/>
             </w:rPr>
           </w:pPr>
-          <w:hyperlink w:anchor="_Toc200632569" w:history="1">
+          <w:hyperlink w:anchor="_Toc200702454" w:history="1">
             <w:r>
               <w:rPr>
                 <w:rStyle w:val="Lienhypertexte"/>
@@ -1490,7 +1490,7 @@
                 <w:noProof/>
                 <w:webHidden/>
               </w:rPr>
-              <w:instrText xml:space="preserve"> PAGEREF _Toc200632569 \h </w:instrText>
+              <w:instrText xml:space="preserve"> PAGEREF _Toc200702454 \h </w:instrText>
             </w:r>
             <w:r>
               <w:rPr>
@@ -1531,7 +1531,7 @@
               <w:lang w:eastAsia="fr-FR"/>
             </w:rPr>
           </w:pPr>
-          <w:hyperlink w:anchor="_Toc200632570" w:history="1">
+          <w:hyperlink w:anchor="_Toc200702455" w:history="1">
             <w:r>
               <w:rPr>
                 <w:rStyle w:val="Lienhypertexte"/>
@@ -1569,7 +1569,7 @@
               <w:rPr>
                 <w:webHidden/>
               </w:rPr>
-              <w:instrText xml:space="preserve"> PAGEREF _Toc200632570 \h </w:instrText>
+              <w:instrText xml:space="preserve"> PAGEREF _Toc200702455 \h </w:instrText>
             </w:r>
             <w:r>
               <w:rPr>
@@ -1608,7 +1608,7 @@
               <w:lang w:eastAsia="fr-FR"/>
             </w:rPr>
           </w:pPr>
-          <w:hyperlink w:anchor="_Toc200632571" w:history="1">
+          <w:hyperlink w:anchor="_Toc200702456" w:history="1">
             <w:r>
               <w:rPr>
                 <w:rStyle w:val="Lienhypertexte"/>
@@ -1635,7 +1635,7 @@
                 <w:noProof/>
                 <w:webHidden/>
               </w:rPr>
-              <w:instrText xml:space="preserve"> PAGEREF _Toc200632571 \h </w:instrText>
+              <w:instrText xml:space="preserve"> PAGEREF _Toc200702456 \h </w:instrText>
             </w:r>
             <w:r>
               <w:rPr>
@@ -1678,7 +1678,7 @@
               <w:lang w:eastAsia="fr-FR"/>
             </w:rPr>
           </w:pPr>
-          <w:hyperlink w:anchor="_Toc200632572" w:history="1">
+          <w:hyperlink w:anchor="_Toc200702457" w:history="1">
             <w:r>
               <w:rPr>
                 <w:rStyle w:val="Lienhypertexte"/>
@@ -1705,7 +1705,7 @@
                 <w:noProof/>
                 <w:webHidden/>
               </w:rPr>
-              <w:instrText xml:space="preserve"> PAGEREF _Toc200632572 \h </w:instrText>
+              <w:instrText xml:space="preserve"> PAGEREF _Toc200702457 \h </w:instrText>
             </w:r>
             <w:r>
               <w:rPr>
@@ -1748,7 +1748,7 @@
               <w:lang w:eastAsia="fr-FR"/>
             </w:rPr>
           </w:pPr>
-          <w:hyperlink w:anchor="_Toc200632573" w:history="1">
+          <w:hyperlink w:anchor="_Toc200702458" w:history="1">
             <w:r>
               <w:rPr>
                 <w:rStyle w:val="Lienhypertexte"/>
@@ -1775,7 +1775,7 @@
                 <w:noProof/>
                 <w:webHidden/>
               </w:rPr>
-              <w:instrText xml:space="preserve"> PAGEREF _Toc200632573 \h </w:instrText>
+              <w:instrText xml:space="preserve"> PAGEREF _Toc200702458 \h </w:instrText>
             </w:r>
             <w:r>
               <w:rPr>
@@ -1818,7 +1818,7 @@
               <w:lang w:eastAsia="fr-FR"/>
             </w:rPr>
           </w:pPr>
-          <w:hyperlink w:anchor="_Toc200632574" w:history="1">
+          <w:hyperlink w:anchor="_Toc200702459" w:history="1">
             <w:r>
               <w:rPr>
                 <w:rStyle w:val="Lienhypertexte"/>
@@ -1845,7 +1845,7 @@
                 <w:noProof/>
                 <w:webHidden/>
               </w:rPr>
-              <w:instrText xml:space="preserve"> PAGEREF _Toc200632574 \h </w:instrText>
+              <w:instrText xml:space="preserve"> PAGEREF _Toc200702459 \h </w:instrText>
             </w:r>
             <w:r>
               <w:rPr>
@@ -1865,11 +1865,236 @@
                 <w:noProof/>
                 <w:webHidden/>
               </w:rPr>
+              <w:t>4</w:t>
+            </w:r>
+            <w:r>
+              <w:rPr>
+                <w:noProof/>
+                <w:webHidden/>
+              </w:rPr>
+              <w:fldChar w:fldCharType="end"/>
+            </w:r>
+          </w:hyperlink>
+        </w:p>
+        <w:p>
+          <w:pPr>
+            <w:pStyle w:val="TM1"/>
+            <w:rPr>
+              <w:rFonts w:eastAsiaTheme="minorEastAsia"/>
+              <w:sz w:val="24"/>
+              <w:szCs w:val="24"/>
+              <w:lang w:eastAsia="fr-FR"/>
+            </w:rPr>
+          </w:pPr>
+          <w:hyperlink w:anchor="_Toc200702460" w:history="1">
+            <w:r>
+              <w:rPr>
+                <w:rStyle w:val="Lienhypertexte"/>
+              </w:rPr>
+              <w:t>II.</w:t>
+            </w:r>
+            <w:r>
+              <w:rPr>
+                <w:rFonts w:eastAsiaTheme="minorEastAsia"/>
+                <w:sz w:val="24"/>
+                <w:szCs w:val="24"/>
+                <w:lang w:eastAsia="fr-FR"/>
+              </w:rPr>
+              <w:tab/>
+            </w:r>
+            <w:r>
+              <w:rPr>
+                <w:rStyle w:val="Lienhypertexte"/>
+              </w:rPr>
+              <w:t>Objectif de l’application</w:t>
+            </w:r>
+            <w:r>
+              <w:rPr>
+                <w:webHidden/>
+              </w:rPr>
+              <w:tab/>
+            </w:r>
+            <w:r>
+              <w:rPr>
+                <w:webHidden/>
+              </w:rPr>
+              <w:fldChar w:fldCharType="begin"/>
+            </w:r>
+            <w:r>
+              <w:rPr>
+                <w:webHidden/>
+              </w:rPr>
+              <w:instrText xml:space="preserve"> PAGEREF _Toc200702460 \h </w:instrText>
+            </w:r>
+            <w:r>
+              <w:rPr>
+                <w:webHidden/>
+              </w:rPr>
+            </w:r>
+            <w:r>
+              <w:rPr>
+                <w:webHidden/>
+              </w:rPr>
+              <w:fldChar w:fldCharType="separate"/>
+            </w:r>
+            <w:r>
+              <w:rPr>
+                <w:webHidden/>
+              </w:rPr>
               <w:t>5</w:t>
             </w:r>
             <w:r>
               <w:rPr>
-                <w:noProof/>
+                <w:webHidden/>
+              </w:rPr>
+              <w:fldChar w:fldCharType="end"/>
+            </w:r>
+          </w:hyperlink>
+        </w:p>
+        <w:p>
+          <w:pPr>
+            <w:pStyle w:val="TM1"/>
+            <w:rPr>
+              <w:rFonts w:eastAsiaTheme="minorEastAsia"/>
+              <w:sz w:val="24"/>
+              <w:szCs w:val="24"/>
+              <w:lang w:eastAsia="fr-FR"/>
+            </w:rPr>
+          </w:pPr>
+          <w:hyperlink w:anchor="_Toc200702461" w:history="1">
+            <w:r>
+              <w:rPr>
+                <w:rStyle w:val="Lienhypertexte"/>
+              </w:rPr>
+              <w:t>III.</w:t>
+            </w:r>
+            <w:r>
+              <w:rPr>
+                <w:rFonts w:eastAsiaTheme="minorEastAsia"/>
+                <w:sz w:val="24"/>
+                <w:szCs w:val="24"/>
+                <w:lang w:eastAsia="fr-FR"/>
+              </w:rPr>
+              <w:tab/>
+            </w:r>
+            <w:r>
+              <w:rPr>
+                <w:rStyle w:val="Lienhypertexte"/>
+              </w:rPr>
+              <w:t>Lancement de l’application</w:t>
+            </w:r>
+            <w:r>
+              <w:rPr>
+                <w:webHidden/>
+              </w:rPr>
+              <w:tab/>
+            </w:r>
+            <w:r>
+              <w:rPr>
+                <w:webHidden/>
+              </w:rPr>
+              <w:fldChar w:fldCharType="begin"/>
+            </w:r>
+            <w:r>
+              <w:rPr>
+                <w:webHidden/>
+              </w:rPr>
+              <w:instrText xml:space="preserve"> PAGEREF _Toc200702461 \h </w:instrText>
+            </w:r>
+            <w:r>
+              <w:rPr>
+                <w:webHidden/>
+              </w:rPr>
+            </w:r>
+            <w:r>
+              <w:rPr>
+                <w:webHidden/>
+              </w:rPr>
+              <w:fldChar w:fldCharType="separate"/>
+            </w:r>
+            <w:r>
+              <w:rPr>
+                <w:webHidden/>
+              </w:rPr>
+              <w:t>5</w:t>
+            </w:r>
+            <w:r>
+              <w:rPr>
+                <w:webHidden/>
+              </w:rPr>
+              <w:fldChar w:fldCharType="end"/>
+            </w:r>
+          </w:hyperlink>
+        </w:p>
+        <w:p>
+          <w:pPr>
+            <w:pStyle w:val="TM1"/>
+            <w:rPr>
+              <w:rFonts w:eastAsiaTheme="minorEastAsia"/>
+              <w:sz w:val="24"/>
+              <w:szCs w:val="24"/>
+              <w:lang w:eastAsia="fr-FR"/>
+            </w:rPr>
+          </w:pPr>
+          <w:hyperlink w:anchor="_Toc200702462" w:history="1">
+            <w:r>
+              <w:rPr>
+                <w:rStyle w:val="Lienhypertexte"/>
+              </w:rPr>
+              <w:t>IV.</w:t>
+            </w:r>
+            <w:r>
+              <w:rPr>
+                <w:rFonts w:eastAsiaTheme="minorEastAsia"/>
+                <w:sz w:val="24"/>
+                <w:szCs w:val="24"/>
+                <w:lang w:eastAsia="fr-FR"/>
+              </w:rPr>
+              <w:tab/>
+            </w:r>
+            <w:r>
+              <w:rPr>
+                <w:rStyle w:val="Lienhypertexte"/>
+              </w:rPr>
+              <w:t>Utilisation de l’application</w:t>
+            </w:r>
+            <w:r>
+              <w:rPr>
+                <w:webHidden/>
+              </w:rPr>
+              <w:tab/>
+            </w:r>
+            <w:r>
+              <w:rPr>
+                <w:webHidden/>
+              </w:rPr>
+              <w:fldChar w:fldCharType="begin"/>
+            </w:r>
+            <w:r>
+              <w:rPr>
+                <w:webHidden/>
+              </w:rPr>
+              <w:instrText xml:space="preserve"> PAGEREF _Toc200702462 \h </w:instrText>
+            </w:r>
+            <w:r>
+              <w:rPr>
+                <w:webHidden/>
+              </w:rPr>
+            </w:r>
+            <w:r>
+              <w:rPr>
+                <w:webHidden/>
+              </w:rPr>
+              <w:fldChar w:fldCharType="separate"/>
+            </w:r>
+            <w:r>
+              <w:rPr>
+                <w:webHidden/>
+              </w:rPr>
+              <w:t>5</w:t>
+            </w:r>
+            <w:r>
+              <w:rPr>
                 <w:webHidden/>
               </w:rPr>
               <w:fldChar w:fldCharType="end"/>
@@ -1889,6 +2114,281 @@
     </w:sdt>
     <w:p/>
     <w:p/>
+    <w:p>
+      <w:pPr>
+        <w:pStyle w:val="Titre1"/>
+        <w:numPr>
+          <w:ilvl w:val="0"/>
+          <w:numId w:val="9"/>
+        </w:numPr>
+      </w:pPr>
+      <w:bookmarkStart w:id="0" w:name="_Toc200702442"/>
+      <w:r>
+        <w:t>Prérequis</w:t>
+      </w:r>
+      <w:bookmarkEnd w:id="0"/>
+    </w:p>
+    <w:p>
+      <w:pPr>
+        <w:pStyle w:val="Titre2"/>
+        <w:numPr>
+          <w:ilvl w:val="1"/>
+          <w:numId w:val="2"/>
+        </w:numPr>
+        <w:ind w:left="1440" w:hanging="360"/>
+      </w:pPr>
+      <w:bookmarkStart w:id="1" w:name="_Toc200702443"/>
+      <w:r>
+        <w:t>Installation Python</w:t>
+      </w:r>
+      <w:r>
+        <w:t xml:space="preserve"> - Windows</w:t>
+      </w:r>
+      <w:bookmarkEnd w:id="1"/>
+    </w:p>
+    <w:p>
+      <w:pPr>
+        <w:pStyle w:val="Titre3"/>
+      </w:pPr>
+      <w:bookmarkStart w:id="2" w:name="_Toc200702444"/>
+      <w:r>
+        <w:t>Etape n°1 : Télécharger Python</w:t>
+      </w:r>
+      <w:bookmarkEnd w:id="2"/>
+    </w:p>
+    <w:p>
+      <w:pPr>
+        <w:pStyle w:val="Paragraphedeliste"/>
+        <w:numPr>
+          <w:ilvl w:val="0"/>
+          <w:numId w:val="3"/>
+        </w:numPr>
+      </w:pPr>
+      <w:r>
+        <w:t xml:space="preserve">Aller sur le site officiel : </w:t>
+      </w:r>
+      <w:hyperlink r:id="rId11" w:history="1">
+        <w:r>
+          <w:rPr>
+            <w:rStyle w:val="Lienhypertexte"/>
+          </w:rPr>
+          <w:t>https://www.python.org/downloads/</w:t>
+        </w:r>
+      </w:hyperlink>
+    </w:p>
+    <w:p>
+      <w:pPr>
+        <w:pStyle w:val="Paragraphedeliste"/>
+        <w:numPr>
+          <w:ilvl w:val="0"/>
+          <w:numId w:val="3"/>
+        </w:numPr>
+      </w:pPr>
+      <w:r>
+        <w:t>Cliquez sur le bouton jaune « Download Python 3.x.x » (la version la plus récente)</w:t>
+      </w:r>
+    </w:p>
+    <w:p>
+      <w:pPr>
+        <w:pStyle w:val="Paragraphedeliste"/>
+        <w:numPr>
+          <w:ilvl w:val="0"/>
+          <w:numId w:val="3"/>
+        </w:numPr>
+      </w:pPr>
+      <w:r>
+        <w:t>Le fichier d’installation se télécharge automatiquement</w:t>
+      </w:r>
+    </w:p>
+    <w:p/>
+    <w:p>
+      <w:pPr>
+        <w:pStyle w:val="Titre3"/>
+      </w:pPr>
+      <w:bookmarkStart w:id="3" w:name="_Toc200702445"/>
+      <w:r>
+        <w:t>Etape n°2 : Installer Python</w:t>
+      </w:r>
+      <w:bookmarkEnd w:id="3"/>
+    </w:p>
+    <w:p>
+      <w:pPr>
+        <w:pStyle w:val="Paragraphedeliste"/>
+        <w:numPr>
+          <w:ilvl w:val="0"/>
+          <w:numId w:val="4"/>
+        </w:numPr>
+      </w:pPr>
+      <w:r>
+        <w:t>Double-cliquez sur le fichier téléchargé (python-3.x.x-amd64.exe)</w:t>
+      </w:r>
+    </w:p>
+    <w:p>
+      <w:pPr>
+        <w:pStyle w:val="Paragraphedeliste"/>
+        <w:numPr>
+          <w:ilvl w:val="0"/>
+          <w:numId w:val="4"/>
+        </w:numPr>
+      </w:pPr>
+      <w:r>
+        <w:rPr>
+          <w:b/>
+          <w:bCs/>
+        </w:rPr>
+        <w:t>IMPORTANT </w:t>
+      </w:r>
+      <w:r>
+        <w:t>: cochez la case « </w:t>
+      </w:r>
+      <w:proofErr w:type="spellStart"/>
+      <w:r>
+        <w:t>Add</w:t>
+      </w:r>
+      <w:proofErr w:type="spellEnd"/>
+      <w:r>
+        <w:t xml:space="preserve"> Python to PATH » en bas de la fenêtre</w:t>
+      </w:r>
+    </w:p>
+    <w:p>
+      <w:pPr>
+        <w:pStyle w:val="Paragraphedeliste"/>
+        <w:numPr>
+          <w:ilvl w:val="0"/>
+          <w:numId w:val="4"/>
+        </w:numPr>
+      </w:pPr>
+      <w:r>
+        <w:t xml:space="preserve">Cliquez sur « Install </w:t>
+      </w:r>
+      <w:proofErr w:type="spellStart"/>
+      <w:r>
+        <w:t>Now</w:t>
+      </w:r>
+      <w:proofErr w:type="spellEnd"/>
+      <w:r>
+        <w:t> »</w:t>
+      </w:r>
+    </w:p>
+    <w:p>
+      <w:pPr>
+        <w:pStyle w:val="Paragraphedeliste"/>
+        <w:numPr>
+          <w:ilvl w:val="0"/>
+          <w:numId w:val="4"/>
+        </w:numPr>
+      </w:pPr>
+      <w:r>
+        <w:t>Attendez la fin de l’installation</w:t>
+      </w:r>
+    </w:p>
+    <w:p>
+      <w:pPr>
+        <w:pStyle w:val="Paragraphedeliste"/>
+        <w:numPr>
+          <w:ilvl w:val="0"/>
+          <w:numId w:val="4"/>
+        </w:numPr>
+      </w:pPr>
+      <w:r>
+        <w:t>Cliquez sur « Close » quand c’est terminé</w:t>
+      </w:r>
+    </w:p>
+    <w:p/>
+    <w:p>
+      <w:pPr>
+        <w:pStyle w:val="Titre3"/>
+      </w:pPr>
+      <w:bookmarkStart w:id="4" w:name="_Toc200702446"/>
+      <w:r>
+        <w:t>Etape n°3 : Vérifier l’installation</w:t>
+      </w:r>
+      <w:bookmarkEnd w:id="4"/>
+    </w:p>
+    <w:p>
+      <w:pPr>
+        <w:pStyle w:val="Paragraphedeliste"/>
+        <w:numPr>
+          <w:ilvl w:val="0"/>
+          <w:numId w:val="5"/>
+        </w:numPr>
+      </w:pPr>
+      <w:r>
+        <w:t>Ouvrez une invite de commande</w:t>
+      </w:r>
+    </w:p>
+    <w:p>
+      <w:pPr>
+        <w:pStyle w:val="Paragraphedeliste"/>
+        <w:numPr>
+          <w:ilvl w:val="0"/>
+          <w:numId w:val="7"/>
+        </w:numPr>
+      </w:pPr>
+      <w:r>
+        <w:t xml:space="preserve">Appuyez sur </w:t>
+      </w:r>
+      <w:r>
+        <w:rPr>
+          <w:b/>
+          <w:bCs/>
+        </w:rPr>
+        <w:t>Windows + R</w:t>
+      </w:r>
+    </w:p>
+    <w:p>
+      <w:pPr>
+        <w:pStyle w:val="Paragraphedeliste"/>
+        <w:numPr>
+          <w:ilvl w:val="0"/>
+          <w:numId w:val="7"/>
+        </w:numPr>
+      </w:pPr>
+      <w:r>
+        <w:t xml:space="preserve">Tapez </w:t>
+      </w:r>
+      <w:r>
+        <w:rPr>
+          <w:b/>
+          <w:bCs/>
+        </w:rPr>
+        <w:t>cmd</w:t>
+      </w:r>
+      <w:r>
+        <w:t xml:space="preserve"> et appuyez sur Entrée</w:t>
+      </w:r>
+    </w:p>
+    <w:p>
+      <w:pPr>
+        <w:pStyle w:val="Paragraphedeliste"/>
+        <w:numPr>
+          <w:ilvl w:val="0"/>
+          <w:numId w:val="5"/>
+        </w:numPr>
+      </w:pPr>
+      <w:r>
+        <w:t xml:space="preserve">Tapez la commande : </w:t>
+      </w:r>
+      <w:r>
+        <w:rPr>
+          <w:b/>
+          <w:bCs/>
+        </w:rPr>
+        <w:t>python –version</w:t>
+      </w:r>
+    </w:p>
+    <w:p>
+      <w:pPr>
+        <w:pStyle w:val="Paragraphedeliste"/>
+        <w:numPr>
+          <w:ilvl w:val="0"/>
+          <w:numId w:val="5"/>
+        </w:numPr>
+      </w:pPr>
+      <w:r>
+        <w:t>Vous devriez voir quelque chose comme « Python 3.11.5 », si non retourné au départ de l’installation</w:t>
+      </w:r>
+    </w:p>
     <w:p/>
     <w:p/>
     <w:p/>
@@ -1897,24 +2397,6 @@
     <w:p/>
     <w:p/>
     <w:p/>
-    <w:p/>
-    <w:p/>
-    <w:p/>
-    <w:p/>
-    <w:p>
-      <w:pPr>
-        <w:pStyle w:val="Titre1"/>
-        <w:numPr>
-          <w:ilvl w:val="0"/>
-          <w:numId w:val="9"/>
-        </w:numPr>
-      </w:pPr>
-      <w:bookmarkStart w:id="0" w:name="_Toc200632557"/>
-      <w:r>
-        <w:t>Prérequis</w:t>
-      </w:r>
-      <w:bookmarkEnd w:id="0"/>
-    </w:p>
     <w:p>
       <w:pPr>
         <w:pStyle w:val="Titre2"/>
@@ -1924,55 +2406,94 @@
         </w:numPr>
         <w:ind w:left="1440" w:hanging="360"/>
       </w:pPr>
-      <w:bookmarkStart w:id="1" w:name="_Toc200632558"/>
-      <w:r>
-        <w:t>Installation Python</w:t>
-      </w:r>
-      <w:r>
-        <w:t xml:space="preserve"> - Windows</w:t>
-      </w:r>
-      <w:bookmarkEnd w:id="1"/>
+      <w:bookmarkStart w:id="5" w:name="_Toc200702447"/>
+      <w:r>
+        <w:t>Installation Python – Linux (Ubuntu/Debian)</w:t>
+      </w:r>
+      <w:bookmarkEnd w:id="5"/>
     </w:p>
     <w:p>
       <w:pPr>
         <w:pStyle w:val="Titre3"/>
       </w:pPr>
-      <w:bookmarkStart w:id="2" w:name="_Toc200632559"/>
-      <w:r>
-        <w:t>Etape n°1 : Télécharger Python</w:t>
-      </w:r>
-      <w:bookmarkEnd w:id="2"/>
+      <w:bookmarkStart w:id="6" w:name="_Toc200702448"/>
+      <w:r>
+        <w:t xml:space="preserve">Etape n°1 : </w:t>
+      </w:r>
+      <w:r>
+        <w:t>Mettre à jour le système</w:t>
+      </w:r>
+      <w:bookmarkEnd w:id="6"/>
+    </w:p>
+    <w:p>
+      <w:r>
+        <w:t>Ouvrez un terminal (Ctrl + Alt + T) et tapez :</w:t>
+      </w:r>
     </w:p>
     <w:p>
       <w:pPr>
         <w:pStyle w:val="Paragraphedeliste"/>
         <w:numPr>
           <w:ilvl w:val="0"/>
-          <w:numId w:val="3"/>
+          <w:numId w:val="10"/>
         </w:numPr>
       </w:pPr>
-      <w:r>
-        <w:t xml:space="preserve">Aller sur le site officiel : </w:t>
-      </w:r>
-      <w:hyperlink r:id="rId11" w:history="1">
-        <w:r>
-          <w:rPr>
-            <w:rStyle w:val="Lienhypertexte"/>
-          </w:rPr>
-          <w:t>https://www.python.org/downloads/</w:t>
-        </w:r>
-      </w:hyperlink>
+      <w:proofErr w:type="spellStart"/>
+      <w:r>
+        <w:t>sudo</w:t>
+      </w:r>
+      <w:proofErr w:type="spellEnd"/>
+      <w:r>
+        <w:t xml:space="preserve"> </w:t>
+      </w:r>
+      <w:proofErr w:type="spellStart"/>
+      <w:r>
+        <w:t>apt</w:t>
+      </w:r>
+      <w:proofErr w:type="spellEnd"/>
+      <w:r>
+        <w:t xml:space="preserve"> update</w:t>
+      </w:r>
     </w:p>
     <w:p>
       <w:pPr>
         <w:pStyle w:val="Paragraphedeliste"/>
         <w:numPr>
           <w:ilvl w:val="0"/>
-          <w:numId w:val="3"/>
+          <w:numId w:val="10"/>
         </w:numPr>
       </w:pPr>
-      <w:r>
-        <w:t>Cliquez sur le bouton jaune « Download Python 3.x.x » (la version la plus récente)</w:t>
+      <w:proofErr w:type="spellStart"/>
+      <w:r>
+        <w:t>sudo</w:t>
+      </w:r>
+      <w:proofErr w:type="spellEnd"/>
+      <w:r>
+        <w:t xml:space="preserve"> </w:t>
+      </w:r>
+      <w:proofErr w:type="spellStart"/>
+      <w:r>
+        <w:t>apt</w:t>
+      </w:r>
+      <w:proofErr w:type="spellEnd"/>
+      <w:r>
+        <w:t xml:space="preserve"> upgrade</w:t>
+      </w:r>
+    </w:p>
+    <w:p/>
+    <w:p>
+      <w:pPr>
+        <w:pStyle w:val="Titre3"/>
+      </w:pPr>
+      <w:bookmarkStart w:id="7" w:name="_Toc200702449"/>
+      <w:r>
+        <w:t>Etape n°2 : Installer Python</w:t>
+      </w:r>
+      <w:bookmarkEnd w:id="7"/>
+    </w:p>
+    <w:p>
+      <w:r>
+        <w:t>Tapez de nouveau dans le terminal</w:t>
       </w:r>
     </w:p>
     <w:p>
@@ -1980,11 +2501,32 @@
         <w:pStyle w:val="Paragraphedeliste"/>
         <w:numPr>
           <w:ilvl w:val="0"/>
-          <w:numId w:val="3"/>
+          <w:numId w:val="10"/>
         </w:numPr>
       </w:pPr>
-      <w:r>
-        <w:t>Le fichier d’installation se télécharge automatiquement</w:t>
+      <w:proofErr w:type="spellStart"/>
+      <w:r>
+        <w:t>sudo</w:t>
+      </w:r>
+      <w:proofErr w:type="spellEnd"/>
+      <w:r>
+        <w:t xml:space="preserve"> </w:t>
+      </w:r>
+      <w:proofErr w:type="spellStart"/>
+      <w:r>
+        <w:t>apt</w:t>
+      </w:r>
+      <w:proofErr w:type="spellEnd"/>
+      <w:r>
+        <w:t xml:space="preserve"> </w:t>
+      </w:r>
+      <w:proofErr w:type="spellStart"/>
+      <w:r>
+        <w:t>install</w:t>
+      </w:r>
+      <w:proofErr w:type="spellEnd"/>
+      <w:r>
+        <w:t xml:space="preserve"> python3 python3-pip</w:t>
       </w:r>
     </w:p>
     <w:p/>
@@ -1992,124 +2534,76 @@
       <w:pPr>
         <w:pStyle w:val="Titre3"/>
       </w:pPr>
-      <w:bookmarkStart w:id="3" w:name="_Toc200632560"/>
-      <w:r>
-        <w:t>Etape n°2 : Installer Python</w:t>
-      </w:r>
-      <w:bookmarkEnd w:id="3"/>
+      <w:bookmarkStart w:id="8" w:name="_Toc200702450"/>
+      <w:r>
+        <w:t>Etape n°3 : Vérifier l’installation</w:t>
+      </w:r>
+      <w:bookmarkEnd w:id="8"/>
+    </w:p>
+    <w:p>
+      <w:r>
+        <w:t xml:space="preserve">Tapez ensuite </w:t>
+      </w:r>
     </w:p>
     <w:p>
       <w:pPr>
         <w:pStyle w:val="Paragraphedeliste"/>
         <w:numPr>
           <w:ilvl w:val="0"/>
-          <w:numId w:val="4"/>
+          <w:numId w:val="10"/>
         </w:numPr>
       </w:pPr>
       <w:r>
-        <w:t>Double-cliquez sur le fichier téléchargé (python-3.x.x-amd64.exe)</w:t>
-      </w:r>
+        <w:t xml:space="preserve">python3 </w:t>
+      </w:r>
+      <w:r>
+        <w:t>–</w:t>
+      </w:r>
+      <w:r>
+        <w:t>version</w:t>
+      </w:r>
+    </w:p>
+    <w:p>
+      <w:pPr>
+        <w:pStyle w:val="Paragraphedeliste"/>
+        <w:ind w:left="1068"/>
+      </w:pPr>
+      <w:r>
+        <w:t>Si la version s’affiche c’est que python est correctement installé sur votre      poste.</w:t>
+      </w:r>
+    </w:p>
+    <w:p/>
+    <w:p>
+      <w:pPr>
+        <w:pStyle w:val="Titre2"/>
+        <w:numPr>
+          <w:ilvl w:val="1"/>
+          <w:numId w:val="2"/>
+        </w:numPr>
+        <w:ind w:left="1440" w:hanging="360"/>
+      </w:pPr>
+      <w:bookmarkStart w:id="9" w:name="_Toc200702451"/>
+      <w:r>
+        <w:t>Installation PyQt6 - Windows</w:t>
+      </w:r>
+      <w:bookmarkEnd w:id="9"/>
+    </w:p>
+    <w:p>
+      <w:pPr>
+        <w:pStyle w:val="Titre3"/>
+      </w:pPr>
+      <w:bookmarkStart w:id="10" w:name="_Toc200702452"/>
+      <w:r>
+        <w:t>Etape n°1 : Ouvrir l’invite de commande</w:t>
+      </w:r>
+      <w:bookmarkEnd w:id="10"/>
     </w:p>
     <w:p>
       <w:pPr>
         <w:pStyle w:val="Paragraphedeliste"/>
         <w:numPr>
           <w:ilvl w:val="0"/>
-          <w:numId w:val="4"/>
-        </w:numPr>
-      </w:pPr>
-      <w:r>
-        <w:rPr>
-          <w:b/>
-          <w:bCs/>
-        </w:rPr>
-        <w:t>IMPORTANT </w:t>
-      </w:r>
-      <w:r>
-        <w:t>: cochez la case « </w:t>
-      </w:r>
-      <w:proofErr w:type="spellStart"/>
-      <w:r>
-        <w:t>Add</w:t>
-      </w:r>
-      <w:proofErr w:type="spellEnd"/>
-      <w:r>
-        <w:t xml:space="preserve"> Python to PATH » en bas de la fenêtre</w:t>
-      </w:r>
-    </w:p>
-    <w:p>
-      <w:pPr>
-        <w:pStyle w:val="Paragraphedeliste"/>
-        <w:numPr>
-          <w:ilvl w:val="0"/>
-          <w:numId w:val="4"/>
-        </w:numPr>
-      </w:pPr>
-      <w:r>
-        <w:t xml:space="preserve">Cliquez sur « Install </w:t>
-      </w:r>
-      <w:proofErr w:type="spellStart"/>
-      <w:r>
-        <w:t>Now</w:t>
-      </w:r>
-      <w:proofErr w:type="spellEnd"/>
-      <w:r>
-        <w:t> »</w:t>
-      </w:r>
-    </w:p>
-    <w:p>
-      <w:pPr>
-        <w:pStyle w:val="Paragraphedeliste"/>
-        <w:numPr>
-          <w:ilvl w:val="0"/>
-          <w:numId w:val="4"/>
-        </w:numPr>
-      </w:pPr>
-      <w:r>
-        <w:t>Attendez la fin de l’installation</w:t>
-      </w:r>
-    </w:p>
-    <w:p>
-      <w:pPr>
-        <w:pStyle w:val="Paragraphedeliste"/>
-        <w:numPr>
-          <w:ilvl w:val="0"/>
-          <w:numId w:val="4"/>
-        </w:numPr>
-      </w:pPr>
-      <w:r>
-        <w:t>Cliquez sur « Close » quand c’est terminé</w:t>
-      </w:r>
-    </w:p>
-    <w:p/>
-    <w:p>
-      <w:pPr>
-        <w:pStyle w:val="Titre3"/>
-      </w:pPr>
-      <w:bookmarkStart w:id="4" w:name="_Toc200632561"/>
-      <w:r>
-        <w:t>Etape n°3 : Vérifier l’installation</w:t>
-      </w:r>
-      <w:bookmarkEnd w:id="4"/>
-    </w:p>
-    <w:p>
-      <w:pPr>
-        <w:pStyle w:val="Paragraphedeliste"/>
-        <w:numPr>
-          <w:ilvl w:val="0"/>
-          <w:numId w:val="5"/>
-        </w:numPr>
-      </w:pPr>
-      <w:r>
-        <w:t>Ouvrez une invite de commande</w:t>
-      </w:r>
-    </w:p>
-    <w:p>
-      <w:pPr>
-        <w:pStyle w:val="Paragraphedeliste"/>
-        <w:numPr>
-          <w:ilvl w:val="0"/>
-          <w:numId w:val="7"/>
+          <w:numId w:val="12"/>
         </w:numPr>
       </w:pPr>
       <w:r>
@@ -2128,7 +2622,7 @@
         <w:pStyle w:val="Paragraphedeliste"/>
         <w:numPr>
           <w:ilvl w:val="0"/>
-          <w:numId w:val="7"/>
+          <w:numId w:val="12"/>
         </w:numPr>
       </w:pPr>
       <w:r>
@@ -2142,7 +2636,7 @@
         <w:t>cmd</w:t>
       </w:r>
       <w:r>
-        <w:t xml:space="preserve"> et appuyez sur Entrée</w:t>
+        <w:t xml:space="preserve"> et appuyez sur entrée</w:t>
       </w:r>
     </w:p>
     <w:p>
@@ -2150,18 +2644,32 @@
         <w:pStyle w:val="Paragraphedeliste"/>
         <w:numPr>
           <w:ilvl w:val="0"/>
-          <w:numId w:val="5"/>
+          <w:numId w:val="12"/>
         </w:numPr>
       </w:pPr>
       <w:r>
-        <w:t xml:space="preserve">Tapez la commande : </w:t>
-      </w:r>
-      <w:r>
-        <w:rPr>
-          <w:b/>
-          <w:bCs/>
-        </w:rPr>
-        <w:t>python –version</w:t>
+        <w:t>Ou recherchez « Invite de commandes » dans le menu Démarrer</w:t>
+      </w:r>
+    </w:p>
+    <w:p/>
+    <w:p>
+      <w:pPr>
+        <w:pStyle w:val="Titre3"/>
+      </w:pPr>
+      <w:bookmarkStart w:id="11" w:name="_Toc200702453"/>
+      <w:r>
+        <w:t xml:space="preserve">Etape n°2 : Mettre à jour </w:t>
+      </w:r>
+      <w:proofErr w:type="spellStart"/>
+      <w:r>
+        <w:t>pip</w:t>
+      </w:r>
+      <w:bookmarkEnd w:id="11"/>
+      <w:proofErr w:type="spellEnd"/>
+    </w:p>
+    <w:p>
+      <w:r>
+        <w:t>Tapez dans l’invite de commande :</w:t>
       </w:r>
     </w:p>
     <w:p>
@@ -2169,12 +2677,278 @@
         <w:pStyle w:val="Paragraphedeliste"/>
         <w:numPr>
           <w:ilvl w:val="0"/>
-          <w:numId w:val="5"/>
+          <w:numId w:val="10"/>
         </w:numPr>
       </w:pPr>
       <w:r>
-        <w:lastRenderedPageBreak/>
-        <w:t>Vous devriez voir quelque chose comme « Python 3.11.5 », si non retourné au départ de l’installation</w:t>
+        <w:t xml:space="preserve">« python -m </w:t>
+      </w:r>
+      <w:proofErr w:type="spellStart"/>
+      <w:r>
+        <w:t>pip</w:t>
+      </w:r>
+      <w:proofErr w:type="spellEnd"/>
+      <w:r>
+        <w:t xml:space="preserve"> </w:t>
+      </w:r>
+      <w:proofErr w:type="spellStart"/>
+      <w:r>
+        <w:t>install</w:t>
+      </w:r>
+      <w:proofErr w:type="spellEnd"/>
+      <w:r>
+        <w:t xml:space="preserve"> –upgrade </w:t>
+      </w:r>
+      <w:proofErr w:type="spellStart"/>
+      <w:r>
+        <w:t>pip</w:t>
+      </w:r>
+      <w:proofErr w:type="spellEnd"/>
+      <w:r>
+        <w:t> »</w:t>
+      </w:r>
+    </w:p>
+    <w:p/>
+    <w:p>
+      <w:pPr>
+        <w:pStyle w:val="Titre3"/>
+      </w:pPr>
+    </w:p>
+    <w:p>
+      <w:pPr>
+        <w:pStyle w:val="Titre3"/>
+      </w:pPr>
+      <w:bookmarkStart w:id="12" w:name="_Toc200702454"/>
+      <w:r>
+        <w:t>Etape n°3 : Installer PyQt6</w:t>
+      </w:r>
+      <w:bookmarkEnd w:id="12"/>
+    </w:p>
+    <w:p>
+      <w:r>
+        <w:t>Ensuite dans l’invite de commande :</w:t>
+      </w:r>
+    </w:p>
+    <w:p>
+      <w:r>
+        <w:t>« </w:t>
+      </w:r>
+      <w:proofErr w:type="spellStart"/>
+      <w:r>
+        <w:t>pip</w:t>
+      </w:r>
+      <w:proofErr w:type="spellEnd"/>
+      <w:r>
+        <w:t xml:space="preserve"> </w:t>
+      </w:r>
+      <w:proofErr w:type="spellStart"/>
+      <w:r>
+        <w:t>install</w:t>
+      </w:r>
+      <w:proofErr w:type="spellEnd"/>
+      <w:r>
+        <w:t xml:space="preserve"> PyQt6 »</w:t>
+      </w:r>
+    </w:p>
+    <w:p/>
+    <w:p>
+      <w:pPr>
+        <w:pStyle w:val="Titre2"/>
+        <w:numPr>
+          <w:ilvl w:val="1"/>
+          <w:numId w:val="2"/>
+        </w:numPr>
+        <w:ind w:left="1440" w:hanging="360"/>
+      </w:pPr>
+      <w:bookmarkStart w:id="13" w:name="_Toc200702455"/>
+      <w:r>
+        <w:t>Installation PyQt6 – Linux (Ubuntu/Debian)</w:t>
+      </w:r>
+      <w:bookmarkEnd w:id="13"/>
+    </w:p>
+    <w:p>
+      <w:pPr>
+        <w:pStyle w:val="Titre3"/>
+      </w:pPr>
+      <w:bookmarkStart w:id="14" w:name="_Toc200702456"/>
+      <w:r>
+        <w:t>Etape n°1 : Ouvrir l’invite de commande</w:t>
+      </w:r>
+      <w:bookmarkEnd w:id="14"/>
+    </w:p>
+    <w:p>
+      <w:r>
+        <w:t>Appuyez sur « Ctrl + Alt + T »</w:t>
+      </w:r>
+    </w:p>
+    <w:p/>
+    <w:p>
+      <w:pPr>
+        <w:pStyle w:val="Titre3"/>
+      </w:pPr>
+      <w:bookmarkStart w:id="15" w:name="_Toc200702457"/>
+      <w:r>
+        <w:t xml:space="preserve">Etape n°2 : Mettre à jour </w:t>
+      </w:r>
+      <w:r>
+        <w:t>le système</w:t>
+      </w:r>
+      <w:bookmarkEnd w:id="15"/>
+    </w:p>
+    <w:p>
+      <w:r>
+        <w:t xml:space="preserve">Tapez dans le terminal : </w:t>
+      </w:r>
+    </w:p>
+    <w:p>
+      <w:pPr>
+        <w:pStyle w:val="Paragraphedeliste"/>
+        <w:numPr>
+          <w:ilvl w:val="0"/>
+          <w:numId w:val="10"/>
+        </w:numPr>
+      </w:pPr>
+      <w:r>
+        <w:t>« </w:t>
+      </w:r>
+      <w:proofErr w:type="spellStart"/>
+      <w:r>
+        <w:t>sudo</w:t>
+      </w:r>
+      <w:proofErr w:type="spellEnd"/>
+      <w:r>
+        <w:t xml:space="preserve"> </w:t>
+      </w:r>
+      <w:proofErr w:type="spellStart"/>
+      <w:r>
+        <w:t>apt</w:t>
+      </w:r>
+      <w:proofErr w:type="spellEnd"/>
+      <w:r>
+        <w:t xml:space="preserve"> update »</w:t>
+      </w:r>
+    </w:p>
+    <w:p>
+      <w:pPr>
+        <w:pStyle w:val="Paragraphedeliste"/>
+        <w:numPr>
+          <w:ilvl w:val="0"/>
+          <w:numId w:val="10"/>
+        </w:numPr>
+      </w:pPr>
+      <w:r>
+        <w:t>« </w:t>
+      </w:r>
+      <w:proofErr w:type="spellStart"/>
+      <w:r>
+        <w:t>sudo</w:t>
+      </w:r>
+      <w:proofErr w:type="spellEnd"/>
+      <w:r>
+        <w:t xml:space="preserve"> </w:t>
+      </w:r>
+      <w:proofErr w:type="spellStart"/>
+      <w:r>
+        <w:t>apt</w:t>
+      </w:r>
+      <w:proofErr w:type="spellEnd"/>
+      <w:r>
+        <w:t xml:space="preserve"> upgrade »</w:t>
+      </w:r>
+    </w:p>
+    <w:p>
+      <w:pPr>
+        <w:pStyle w:val="Titre3"/>
+      </w:pPr>
+    </w:p>
+    <w:p>
+      <w:pPr>
+        <w:pStyle w:val="Titre3"/>
+      </w:pPr>
+      <w:bookmarkStart w:id="16" w:name="_Toc200702458"/>
+      <w:r>
+        <w:t>Etape n°3 : Installer</w:t>
+      </w:r>
+      <w:r>
+        <w:t xml:space="preserve"> les dépendance système</w:t>
+      </w:r>
+      <w:bookmarkEnd w:id="16"/>
+    </w:p>
+    <w:p>
+      <w:r>
+        <w:t>Ensuite dans l’invite de commande :</w:t>
+      </w:r>
+    </w:p>
+    <w:p>
+      <w:pPr>
+        <w:pStyle w:val="Paragraphedeliste"/>
+        <w:numPr>
+          <w:ilvl w:val="0"/>
+          <w:numId w:val="10"/>
+        </w:numPr>
+      </w:pPr>
+      <w:r>
+        <w:t>« </w:t>
+      </w:r>
+      <w:proofErr w:type="spellStart"/>
+      <w:r>
+        <w:t>sudo</w:t>
+      </w:r>
+      <w:proofErr w:type="spellEnd"/>
+      <w:r>
+        <w:t xml:space="preserve"> </w:t>
+      </w:r>
+      <w:proofErr w:type="spellStart"/>
+      <w:r>
+        <w:t>apt</w:t>
+      </w:r>
+      <w:proofErr w:type="spellEnd"/>
+      <w:r>
+        <w:t xml:space="preserve"> </w:t>
+      </w:r>
+      <w:proofErr w:type="spellStart"/>
+      <w:r>
+        <w:t>insatll</w:t>
+      </w:r>
+      <w:proofErr w:type="spellEnd"/>
+      <w:r>
+        <w:t xml:space="preserve"> python3-pip python3-venv »</w:t>
+      </w:r>
+    </w:p>
+    <w:p/>
+    <w:p>
+      <w:pPr>
+        <w:pStyle w:val="Titre3"/>
+      </w:pPr>
+      <w:bookmarkStart w:id="17" w:name="_Toc200702459"/>
+      <w:r>
+        <w:t>Etape n°4 : Installer PyQt6</w:t>
+      </w:r>
+      <w:bookmarkEnd w:id="17"/>
+    </w:p>
+    <w:p>
+      <w:r>
+        <w:t>Puis, dans le terminal :</w:t>
+      </w:r>
+    </w:p>
+    <w:p>
+      <w:pPr>
+        <w:pStyle w:val="Paragraphedeliste"/>
+        <w:numPr>
+          <w:ilvl w:val="0"/>
+          <w:numId w:val="10"/>
+        </w:numPr>
+      </w:pPr>
+      <w:r>
+        <w:t xml:space="preserve">« pip3 </w:t>
+      </w:r>
+      <w:proofErr w:type="spellStart"/>
+      <w:r>
+        <w:t>install</w:t>
+      </w:r>
+      <w:proofErr w:type="spellEnd"/>
+      <w:r>
+        <w:t xml:space="preserve"> PyQt6 »</w:t>
       </w:r>
     </w:p>
     <w:p/>
@@ -2183,603 +2957,6 @@
     <w:p/>
     <w:p/>
     <w:p/>
-    <w:p/>
-    <w:p/>
-    <w:p>
-      <w:pPr>
-        <w:pStyle w:val="Titre2"/>
-        <w:numPr>
-          <w:ilvl w:val="1"/>
-          <w:numId w:val="2"/>
-        </w:numPr>
-        <w:ind w:left="1440" w:hanging="360"/>
-      </w:pPr>
-      <w:bookmarkStart w:id="5" w:name="_Toc200632562"/>
-      <w:r>
-        <w:t>Installation Python – Linux (Ubuntu/Debian)</w:t>
-      </w:r>
-      <w:bookmarkEnd w:id="5"/>
-    </w:p>
-    <w:p>
-      <w:pPr>
-        <w:pStyle w:val="Titre3"/>
-      </w:pPr>
-      <w:bookmarkStart w:id="6" w:name="_Toc200632563"/>
-      <w:r>
-        <w:t xml:space="preserve">Etape n°1 : </w:t>
-      </w:r>
-      <w:r>
-        <w:t>Mettre à jour le système</w:t>
-      </w:r>
-      <w:bookmarkEnd w:id="6"/>
-    </w:p>
-    <w:p>
-      <w:r>
-        <w:t>Ouvrez un terminal (Ctrl + Alt + T) et tapez :</w:t>
-      </w:r>
-    </w:p>
-    <w:p>
-      <w:pPr>
-        <w:pStyle w:val="Paragraphedeliste"/>
-        <w:numPr>
-          <w:ilvl w:val="0"/>
-          <w:numId w:val="10"/>
-        </w:numPr>
-      </w:pPr>
-      <w:proofErr w:type="spellStart"/>
-      <w:r>
-        <w:t>sudo</w:t>
-      </w:r>
-      <w:proofErr w:type="spellEnd"/>
-      <w:r>
-        <w:t xml:space="preserve"> </w:t>
-      </w:r>
-      <w:proofErr w:type="spellStart"/>
-      <w:r>
-        <w:t>apt</w:t>
-      </w:r>
-      <w:proofErr w:type="spellEnd"/>
-      <w:r>
-        <w:t xml:space="preserve"> update</w:t>
-      </w:r>
-    </w:p>
-    <w:p>
-      <w:pPr>
-        <w:pStyle w:val="Paragraphedeliste"/>
-        <w:numPr>
-          <w:ilvl w:val="0"/>
-          <w:numId w:val="10"/>
-        </w:numPr>
-      </w:pPr>
-      <w:proofErr w:type="spellStart"/>
-      <w:r>
-        <w:t>sudo</w:t>
-      </w:r>
-      <w:proofErr w:type="spellEnd"/>
-      <w:r>
-        <w:t xml:space="preserve"> </w:t>
-      </w:r>
-      <w:proofErr w:type="spellStart"/>
-      <w:r>
-        <w:t>apt</w:t>
-      </w:r>
-      <w:proofErr w:type="spellEnd"/>
-      <w:r>
-        <w:t xml:space="preserve"> upgrade</w:t>
-      </w:r>
-    </w:p>
-    <w:p/>
-    <w:p>
-      <w:pPr>
-        <w:pStyle w:val="Titre3"/>
-      </w:pPr>
-      <w:bookmarkStart w:id="7" w:name="_Toc200632564"/>
-      <w:r>
-        <w:t>Etape n°2 : Installer Python</w:t>
-      </w:r>
-      <w:bookmarkEnd w:id="7"/>
-    </w:p>
-    <w:p>
-      <w:r>
-        <w:t>Tapez de nouveau dans le terminal</w:t>
-      </w:r>
-    </w:p>
-    <w:p>
-      <w:pPr>
-        <w:pStyle w:val="Paragraphedeliste"/>
-        <w:numPr>
-          <w:ilvl w:val="0"/>
-          <w:numId w:val="10"/>
-        </w:numPr>
-      </w:pPr>
-      <w:proofErr w:type="spellStart"/>
-      <w:r>
-        <w:t>sudo</w:t>
-      </w:r>
-      <w:proofErr w:type="spellEnd"/>
-      <w:r>
-        <w:t xml:space="preserve"> </w:t>
-      </w:r>
-      <w:proofErr w:type="spellStart"/>
-      <w:r>
-        <w:t>apt</w:t>
-      </w:r>
-      <w:proofErr w:type="spellEnd"/>
-      <w:r>
-        <w:t xml:space="preserve"> </w:t>
-      </w:r>
-      <w:proofErr w:type="spellStart"/>
-      <w:r>
-        <w:t>install</w:t>
-      </w:r>
-      <w:proofErr w:type="spellEnd"/>
-      <w:r>
-        <w:t xml:space="preserve"> python3 python3-pip</w:t>
-      </w:r>
-    </w:p>
-    <w:p/>
-    <w:p>
-      <w:pPr>
-        <w:pStyle w:val="Titre3"/>
-      </w:pPr>
-      <w:bookmarkStart w:id="8" w:name="_Toc200632565"/>
-      <w:r>
-        <w:t>Etape n°3 : Vérifier l’installation</w:t>
-      </w:r>
-      <w:bookmarkEnd w:id="8"/>
-    </w:p>
-    <w:p>
-      <w:r>
-        <w:t xml:space="preserve">Tapez ensuite </w:t>
-      </w:r>
-    </w:p>
-    <w:p>
-      <w:pPr>
-        <w:pStyle w:val="Paragraphedeliste"/>
-        <w:numPr>
-          <w:ilvl w:val="0"/>
-          <w:numId w:val="10"/>
-        </w:numPr>
-      </w:pPr>
-      <w:r>
-        <w:t xml:space="preserve">python3 </w:t>
-      </w:r>
-      <w:r>
-        <w:t>–</w:t>
-      </w:r>
-      <w:r>
-        <w:t>version</w:t>
-      </w:r>
-    </w:p>
-    <w:p>
-      <w:pPr>
-        <w:pStyle w:val="Paragraphedeliste"/>
-        <w:ind w:left="1068"/>
-      </w:pPr>
-      <w:r>
-        <w:t>Si la version s’affiche c’est que python est correctement installé sur votre      poste.</w:t>
-      </w:r>
-    </w:p>
-    <w:p/>
-    <w:p>
-      <w:pPr>
-        <w:pStyle w:val="Titre2"/>
-        <w:numPr>
-          <w:ilvl w:val="1"/>
-          <w:numId w:val="2"/>
-        </w:numPr>
-        <w:ind w:left="1440" w:hanging="360"/>
-      </w:pPr>
-      <w:bookmarkStart w:id="9" w:name="_Toc200632566"/>
-      <w:r>
-        <w:lastRenderedPageBreak/>
-        <w:t>Installation PyQt6 - Windows</w:t>
-      </w:r>
-      <w:bookmarkEnd w:id="9"/>
-    </w:p>
-    <w:p>
-      <w:pPr>
-        <w:pStyle w:val="Titre3"/>
-      </w:pPr>
-      <w:bookmarkStart w:id="10" w:name="_Toc200632567"/>
-      <w:r>
-        <w:t>Etape n°</w:t>
-      </w:r>
-      <w:r>
-        <w:t>1 : Ouvrir l’invite de commande</w:t>
-      </w:r>
-      <w:bookmarkEnd w:id="10"/>
-    </w:p>
-    <w:p>
-      <w:pPr>
-        <w:pStyle w:val="Paragraphedeliste"/>
-        <w:numPr>
-          <w:ilvl w:val="0"/>
-          <w:numId w:val="12"/>
-        </w:numPr>
-      </w:pPr>
-      <w:r>
-        <w:t xml:space="preserve">Appuyez sur </w:t>
-      </w:r>
-      <w:r>
-        <w:rPr>
-          <w:b/>
-          <w:bCs/>
-        </w:rPr>
-        <w:t>Windows + R</w:t>
-      </w:r>
-    </w:p>
-    <w:p>
-      <w:pPr>
-        <w:pStyle w:val="Paragraphedeliste"/>
-        <w:numPr>
-          <w:ilvl w:val="0"/>
-          <w:numId w:val="12"/>
-        </w:numPr>
-      </w:pPr>
-      <w:r>
-        <w:t xml:space="preserve">Tapez </w:t>
-      </w:r>
-      <w:r>
-        <w:rPr>
-          <w:b/>
-          <w:bCs/>
-        </w:rPr>
-        <w:t>cmd</w:t>
-      </w:r>
-      <w:r>
-        <w:t xml:space="preserve"> et appuyez sur entrée</w:t>
-      </w:r>
-    </w:p>
-    <w:p>
-      <w:pPr>
-        <w:pStyle w:val="Paragraphedeliste"/>
-        <w:numPr>
-          <w:ilvl w:val="0"/>
-          <w:numId w:val="12"/>
-        </w:numPr>
-      </w:pPr>
-      <w:r>
-        <w:t>Ou recherchez « Invite de commandes » dans le menu Démarrer</w:t>
-      </w:r>
-    </w:p>
-    <w:p/>
-    <w:p>
-      <w:pPr>
-        <w:pStyle w:val="Titre3"/>
-      </w:pPr>
-      <w:bookmarkStart w:id="11" w:name="_Toc200632568"/>
-      <w:r>
-        <w:t>Etape n°</w:t>
-      </w:r>
-      <w:r>
-        <w:t>2</w:t>
-      </w:r>
-      <w:r>
-        <w:t xml:space="preserve"> : </w:t>
-      </w:r>
-      <w:r>
-        <w:t xml:space="preserve">Mettre à jour </w:t>
-      </w:r>
-      <w:proofErr w:type="spellStart"/>
-      <w:r>
-        <w:t>pip</w:t>
-      </w:r>
-      <w:bookmarkEnd w:id="11"/>
-      <w:proofErr w:type="spellEnd"/>
-    </w:p>
-    <w:p>
-      <w:r>
-        <w:t>Tapez dans l’invite de commande :</w:t>
-      </w:r>
-    </w:p>
-    <w:p>
-      <w:pPr>
-        <w:pStyle w:val="Paragraphedeliste"/>
-        <w:numPr>
-          <w:ilvl w:val="0"/>
-          <w:numId w:val="10"/>
-        </w:numPr>
-      </w:pPr>
-      <w:r>
-        <w:t xml:space="preserve">« python -m </w:t>
-      </w:r>
-      <w:proofErr w:type="spellStart"/>
-      <w:r>
-        <w:t>pip</w:t>
-      </w:r>
-      <w:proofErr w:type="spellEnd"/>
-      <w:r>
-        <w:t xml:space="preserve"> </w:t>
-      </w:r>
-      <w:proofErr w:type="spellStart"/>
-      <w:r>
-        <w:t>install</w:t>
-      </w:r>
-      <w:proofErr w:type="spellEnd"/>
-      <w:r>
-        <w:t xml:space="preserve"> –upgrade </w:t>
-      </w:r>
-      <w:proofErr w:type="spellStart"/>
-      <w:r>
-        <w:t>pip</w:t>
-      </w:r>
-      <w:proofErr w:type="spellEnd"/>
-      <w:r>
-        <w:t> »</w:t>
-      </w:r>
-    </w:p>
-    <w:p/>
-    <w:p>
-      <w:pPr>
-        <w:pStyle w:val="Titre3"/>
-      </w:pPr>
-    </w:p>
-    <w:p>
-      <w:pPr>
-        <w:pStyle w:val="Titre3"/>
-      </w:pPr>
-      <w:bookmarkStart w:id="12" w:name="_Toc200632569"/>
-      <w:r>
-        <w:t>Etape n°</w:t>
-      </w:r>
-      <w:r>
-        <w:t>3</w:t>
-      </w:r>
-      <w:r>
-        <w:t xml:space="preserve"> : </w:t>
-      </w:r>
-      <w:r>
-        <w:t>Installer PyQt6</w:t>
-      </w:r>
-      <w:bookmarkEnd w:id="12"/>
-    </w:p>
-    <w:p>
-      <w:r>
-        <w:t>Ensuite dans l’invite de commande :</w:t>
-      </w:r>
-    </w:p>
-    <w:p>
-      <w:r>
-        <w:t>« </w:t>
-      </w:r>
-      <w:proofErr w:type="spellStart"/>
-      <w:r>
-        <w:t>pip</w:t>
-      </w:r>
-      <w:proofErr w:type="spellEnd"/>
-      <w:r>
-        <w:t xml:space="preserve"> </w:t>
-      </w:r>
-      <w:proofErr w:type="spellStart"/>
-      <w:r>
-        <w:t>install</w:t>
-      </w:r>
-      <w:proofErr w:type="spellEnd"/>
-      <w:r>
-        <w:t xml:space="preserve"> PyQt6 »</w:t>
-      </w:r>
-    </w:p>
-    <w:p/>
-    <w:p>
-      <w:pPr>
-        <w:pStyle w:val="Titre2"/>
-        <w:numPr>
-          <w:ilvl w:val="1"/>
-          <w:numId w:val="2"/>
-        </w:numPr>
-        <w:ind w:left="1440" w:hanging="360"/>
-      </w:pPr>
-      <w:bookmarkStart w:id="13" w:name="_Toc200632570"/>
-      <w:r>
-        <w:t xml:space="preserve">Installation PyQt6 </w:t>
-      </w:r>
-      <w:r>
-        <w:t>–</w:t>
-      </w:r>
-      <w:r>
-        <w:t xml:space="preserve"> </w:t>
-      </w:r>
-      <w:r>
-        <w:t>Linux (Ubuntu/Debian)</w:t>
-      </w:r>
-      <w:bookmarkEnd w:id="13"/>
-    </w:p>
-    <w:p>
-      <w:pPr>
-        <w:pStyle w:val="Titre3"/>
-      </w:pPr>
-      <w:bookmarkStart w:id="14" w:name="_Toc200632571"/>
-      <w:r>
-        <w:t>Etape n°1 : Ouvrir l’invite de commande</w:t>
-      </w:r>
-      <w:bookmarkEnd w:id="14"/>
-    </w:p>
-    <w:p>
-      <w:r>
-        <w:t>Appuyez sur « Ctrl + Alt + T »</w:t>
-      </w:r>
-    </w:p>
-    <w:p/>
-    <w:p>
-      <w:pPr>
-        <w:pStyle w:val="Titre3"/>
-      </w:pPr>
-      <w:bookmarkStart w:id="15" w:name="_Toc200632572"/>
-      <w:r>
-        <w:t xml:space="preserve">Etape n°2 : Mettre à jour </w:t>
-      </w:r>
-      <w:r>
-        <w:t>le système</w:t>
-      </w:r>
-      <w:bookmarkEnd w:id="15"/>
-    </w:p>
-    <w:p>
-      <w:r>
-        <w:t xml:space="preserve">Tapez dans le terminal : </w:t>
-      </w:r>
-    </w:p>
-    <w:p>
-      <w:pPr>
-        <w:pStyle w:val="Paragraphedeliste"/>
-        <w:numPr>
-          <w:ilvl w:val="0"/>
-          <w:numId w:val="10"/>
-        </w:numPr>
-      </w:pPr>
-      <w:r>
-        <w:t>« </w:t>
-      </w:r>
-      <w:proofErr w:type="spellStart"/>
-      <w:r>
-        <w:t>sudo</w:t>
-      </w:r>
-      <w:proofErr w:type="spellEnd"/>
-      <w:r>
-        <w:t xml:space="preserve"> </w:t>
-      </w:r>
-      <w:proofErr w:type="spellStart"/>
-      <w:r>
-        <w:t>apt</w:t>
-      </w:r>
-      <w:proofErr w:type="spellEnd"/>
-      <w:r>
-        <w:t xml:space="preserve"> update »</w:t>
-      </w:r>
-    </w:p>
-    <w:p>
-      <w:pPr>
-        <w:pStyle w:val="Paragraphedeliste"/>
-        <w:numPr>
-          <w:ilvl w:val="0"/>
-          <w:numId w:val="10"/>
-        </w:numPr>
-      </w:pPr>
-      <w:r>
-        <w:t>« </w:t>
-      </w:r>
-      <w:proofErr w:type="spellStart"/>
-      <w:r>
-        <w:t>sudo</w:t>
-      </w:r>
-      <w:proofErr w:type="spellEnd"/>
-      <w:r>
-        <w:t xml:space="preserve"> </w:t>
-      </w:r>
-      <w:proofErr w:type="spellStart"/>
-      <w:r>
-        <w:t>apt</w:t>
-      </w:r>
-      <w:proofErr w:type="spellEnd"/>
-      <w:r>
-        <w:t xml:space="preserve"> upgrade »</w:t>
-      </w:r>
-    </w:p>
-    <w:p>
-      <w:pPr>
-        <w:pStyle w:val="Titre3"/>
-      </w:pPr>
-    </w:p>
-    <w:p>
-      <w:pPr>
-        <w:pStyle w:val="Titre3"/>
-      </w:pPr>
-      <w:bookmarkStart w:id="16" w:name="_Toc200632573"/>
-      <w:r>
-        <w:t>Etape n°3 : Installer</w:t>
-      </w:r>
-      <w:r>
-        <w:t xml:space="preserve"> les dépendance système</w:t>
-      </w:r>
-      <w:bookmarkEnd w:id="16"/>
-    </w:p>
-    <w:p>
-      <w:r>
-        <w:t>Ensuite dans l’invite de commande :</w:t>
-      </w:r>
-    </w:p>
-    <w:p>
-      <w:pPr>
-        <w:pStyle w:val="Paragraphedeliste"/>
-        <w:numPr>
-          <w:ilvl w:val="0"/>
-          <w:numId w:val="10"/>
-        </w:numPr>
-      </w:pPr>
-      <w:r>
-        <w:t>« </w:t>
-      </w:r>
-      <w:proofErr w:type="spellStart"/>
-      <w:r>
-        <w:t>sudo</w:t>
-      </w:r>
-      <w:proofErr w:type="spellEnd"/>
-      <w:r>
-        <w:t xml:space="preserve"> </w:t>
-      </w:r>
-      <w:proofErr w:type="spellStart"/>
-      <w:r>
-        <w:t>apt</w:t>
-      </w:r>
-      <w:proofErr w:type="spellEnd"/>
-      <w:r>
-        <w:t xml:space="preserve"> </w:t>
-      </w:r>
-      <w:proofErr w:type="spellStart"/>
-      <w:r>
-        <w:t>insatll</w:t>
-      </w:r>
-      <w:proofErr w:type="spellEnd"/>
-      <w:r>
-        <w:t xml:space="preserve"> python3-pip python3-venv »</w:t>
-      </w:r>
-    </w:p>
-    <w:p/>
-    <w:p>
-      <w:pPr>
-        <w:pStyle w:val="Titre3"/>
-      </w:pPr>
-      <w:bookmarkStart w:id="17" w:name="_Toc200632574"/>
-      <w:r>
-        <w:t>Etape n°</w:t>
-      </w:r>
-      <w:r>
-        <w:t>4</w:t>
-      </w:r>
-      <w:r>
-        <w:t xml:space="preserve"> : Installer </w:t>
-      </w:r>
-      <w:r>
-        <w:t>PyQt6</w:t>
-      </w:r>
-      <w:bookmarkEnd w:id="17"/>
-    </w:p>
-    <w:p>
-      <w:r>
-        <w:t>Puis, dans le terminal :</w:t>
-      </w:r>
-    </w:p>
-    <w:p>
-      <w:pPr>
-        <w:pStyle w:val="Paragraphedeliste"/>
-        <w:numPr>
-          <w:ilvl w:val="0"/>
-          <w:numId w:val="10"/>
-        </w:numPr>
-      </w:pPr>
-      <w:r>
-        <w:t xml:space="preserve">« pip3 </w:t>
-      </w:r>
-      <w:proofErr w:type="spellStart"/>
-      <w:r>
-        <w:t>install</w:t>
-      </w:r>
-      <w:proofErr w:type="spellEnd"/>
-      <w:r>
-        <w:t xml:space="preserve"> PyQt6 »</w:t>
-      </w:r>
-    </w:p>
-    <w:p/>
     <w:p>
       <w:pPr>
         <w:pStyle w:val="Titre1"/>
@@ -2789,9 +2966,11 @@
         </w:numPr>
         <w:ind w:left="480" w:hanging="480"/>
       </w:pPr>
+      <w:bookmarkStart w:id="18" w:name="_Toc200702460"/>
       <w:r>
         <w:t>Objectif de l’application</w:t>
       </w:r>
+      <w:bookmarkEnd w:id="18"/>
     </w:p>
     <w:p>
       <w:pPr>
@@ -2815,9 +2994,11 @@
         </w:numPr>
         <w:ind w:left="480" w:hanging="480"/>
       </w:pPr>
+      <w:bookmarkStart w:id="19" w:name="_Toc200702461"/>
       <w:r>
         <w:t>Lancement de l’application</w:t>
       </w:r>
+      <w:bookmarkEnd w:id="19"/>
     </w:p>
     <w:p>
       <w:pPr>
@@ -2926,51 +3107,6 @@
     </w:p>
     <w:p>
       <w:pPr>
-        <w:jc w:val="both"/>
-      </w:pPr>
-    </w:p>
-    <w:p>
-      <w:pPr>
-        <w:jc w:val="both"/>
-      </w:pPr>
-    </w:p>
-    <w:p>
-      <w:pPr>
-        <w:jc w:val="both"/>
-      </w:pPr>
-    </w:p>
-    <w:p>
-      <w:pPr>
-        <w:jc w:val="both"/>
-      </w:pPr>
-    </w:p>
-    <w:p>
-      <w:pPr>
-        <w:jc w:val="both"/>
-      </w:pPr>
-    </w:p>
-    <w:p>
-      <w:pPr>
-        <w:jc w:val="both"/>
-      </w:pPr>
-    </w:p>
-    <w:p>
-      <w:pPr>
-        <w:jc w:val="both"/>
-      </w:pPr>
-    </w:p>
-    <w:p>
-      <w:pPr>
-        <w:jc w:val="both"/>
-      </w:pPr>
-    </w:p>
-    <w:p>
-      <w:pPr>
-        <w:jc w:val="both"/>
-      </w:pPr>
-    </w:p>
-    <w:p>
-      <w:pPr>
         <w:pStyle w:val="Titre1"/>
         <w:numPr>
           <w:ilvl w:val="0"/>
@@ -2978,9 +3114,11 @@
         </w:numPr>
         <w:ind w:left="480" w:hanging="480"/>
       </w:pPr>
+      <w:bookmarkStart w:id="20" w:name="_Toc200702462"/>
       <w:r>
         <w:t>Utilisation de l’application</w:t>
       </w:r>
+      <w:bookmarkEnd w:id="20"/>
     </w:p>
     <w:p>
       <w:r>
@@ -2990,6 +3128,9 @@
     <w:p/>
     <w:p>
       <w:r>
+        <w:rPr>
+          <w:noProof/>
+        </w:rPr>
         <w:drawing>
           <wp:anchor distT="0" distB="0" distL="114300" distR="114300" simplePos="0" relativeHeight="251660288" behindDoc="0" locked="0" layoutInCell="1" allowOverlap="1" wp14:anchorId="63086C69" wp14:editId="564F3B77">
             <wp:simplePos x="0" y="0"/>
@@ -3046,6 +3187,9 @@
     </w:p>
     <w:p/>
     <w:p>
+      <w:pPr>
+        <w:jc w:val="both"/>
+      </w:pPr>
       <w:r>
         <w:t xml:space="preserve">Cliquez ensuite sur </w:t>
       </w:r>
@@ -3081,12 +3225,18 @@
       </w:r>
     </w:p>
     <w:p>
+      <w:pPr>
+        <w:jc w:val="both"/>
+      </w:pPr>
       <w:r>
         <w:t>Une fois le plan sélectionnez la page d’accueil apparait avec le plan sélectionné, ou un quadrillage est positionner dessus ce qui va permettre de positionner les produits dans le magasin.</w:t>
       </w:r>
     </w:p>
     <w:p>
       <w:r>
+        <w:rPr>
+          <w:noProof/>
+        </w:rPr>
         <w:drawing>
           <wp:anchor distT="0" distB="0" distL="114300" distR="114300" simplePos="0" relativeHeight="251661312" behindDoc="0" locked="0" layoutInCell="1" allowOverlap="1" wp14:anchorId="28DE439A" wp14:editId="76DB4E14">
             <wp:simplePos x="0" y="0"/>
@@ -3166,6 +3316,9 @@
     </w:p>
     <w:p>
       <w:r>
+        <w:rPr>
+          <w:noProof/>
+        </w:rPr>
         <w:drawing>
           <wp:anchor distT="0" distB="0" distL="114300" distR="114300" simplePos="0" relativeHeight="251662336" behindDoc="0" locked="0" layoutInCell="1" allowOverlap="1" wp14:anchorId="1CEC8C2F" wp14:editId="5F7515FB">
             <wp:simplePos x="0" y="0"/>
@@ -3221,6 +3374,8 @@
       </w:r>
     </w:p>
     <w:p/>
+    <w:p/>
+    <w:p/>
     <w:p>
       <w:r>
         <w:t>Sur cette partie vous devez renseigner plusieurs informations :</w:t>
@@ -3287,6 +3442,9 @@
       </w:r>
     </w:p>
     <w:p>
+      <w:pPr>
+        <w:jc w:val="both"/>
+      </w:pPr>
       <w:r>
         <w:t xml:space="preserve">Si le temp vous manque vous pouvez sauvegarder votre travail, en cliquant sur </w:t>
       </w:r>
@@ -3312,6 +3470,9 @@
       </w:r>
     </w:p>
     <w:p>
+      <w:pPr>
+        <w:jc w:val="both"/>
+      </w:pPr>
       <w:r>
         <w:t xml:space="preserve">Une fois de retours sur l’application vous pouvez directement </w:t>
       </w:r>
@@ -3339,28 +3500,29 @@
         <w:t>et sélectionner le fichier que vous avez enregistrer avant. Et le plan + les informations seront rechargées.</w:t>
       </w:r>
     </w:p>
-    <w:p/>
-    <w:p/>
-    <w:p/>
-    <w:p/>
-    <w:p/>
-    <w:p/>
-    <w:p/>
-    <w:p>
+    <w:p>
+      <w:pPr>
+        <w:jc w:val="both"/>
+      </w:pPr>
+    </w:p>
+    <w:p>
+      <w:pPr>
+        <w:jc w:val="both"/>
+      </w:pPr>
       <w:r>
         <w:drawing>
-          <wp:anchor distT="0" distB="0" distL="114300" distR="114300" simplePos="0" relativeHeight="251663360" behindDoc="0" locked="0" layoutInCell="1" allowOverlap="1" wp14:anchorId="7EE2DB2B" wp14:editId="01D059AD">
+          <wp:anchor distT="0" distB="0" distL="114300" distR="114300" simplePos="0" relativeHeight="251664384" behindDoc="0" locked="0" layoutInCell="1" allowOverlap="1" wp14:anchorId="5A6A4AC9" wp14:editId="07AACA0E">
             <wp:simplePos x="0" y="0"/>
             <wp:positionH relativeFrom="margin">
               <wp:posOffset>-635</wp:posOffset>
             </wp:positionH>
             <wp:positionV relativeFrom="paragraph">
-              <wp:posOffset>531495</wp:posOffset>
+              <wp:posOffset>919480</wp:posOffset>
             </wp:positionV>
-            <wp:extent cx="5227320" cy="2948940"/>
-            <wp:effectExtent l="0" t="0" r="0" b="3810"/>
+            <wp:extent cx="5113020" cy="3714750"/>
+            <wp:effectExtent l="0" t="0" r="0" b="0"/>
             <wp:wrapTopAndBottom/>
-            <wp:docPr id="1080041942" name="Image 1"/>
+            <wp:docPr id="536996391" name="Image 1"/>
             <wp:cNvGraphicFramePr>
               <a:graphicFrameLocks xmlns:a="http://schemas.openxmlformats.org/drawingml/2006/main" noChangeAspect="1"/>
             </wp:cNvGraphicFramePr>
@@ -3368,7 +3530,7 @@
               <a:graphicData uri="http://schemas.openxmlformats.org/drawingml/2006/picture">
                 <pic:pic xmlns:pic="http://schemas.openxmlformats.org/drawingml/2006/picture">
                   <pic:nvPicPr>
-                    <pic:cNvPr id="1080041942" name=""/>
+                    <pic:cNvPr id="536996391" name=""/>
                     <pic:cNvPicPr/>
                   </pic:nvPicPr>
                   <pic:blipFill>
@@ -3386,7 +3548,7 @@
                   <pic:spPr>
                     <a:xfrm>
                       <a:off x="0" y="0"/>
-                      <a:ext cx="5227320" cy="2948940"/>
+                      <a:ext cx="5113020" cy="3714750"/>
                     </a:xfrm>
                     <a:prstGeom prst="rect">
                       <a:avLst/>
@@ -3405,21 +3567,293 @@
         </w:drawing>
       </w:r>
       <w:r>
-        <w:t xml:space="preserve">D’autre partie </w:t>
-      </w:r>
-      <w:r>
-        <w:t xml:space="preserve">sont présentes </w:t>
-      </w:r>
-      <w:r>
-        <w:t>notamment celle avec tous les produits disponibles par les fournisseurs (en bas à gauche – capture ci-dessous)</w:t>
-      </w:r>
-    </w:p>
+        <w:t>Une fois que vous avez finit de renseigner les informations de votre entreprise vous pouvez passer à l’étapes suivante, celle de sélectionner et de configurer l’emplacement des produits que vous voulez dans votre magasin.</w:t>
+      </w:r>
+    </w:p>
+    <w:p/>
+    <w:p/>
+    <w:p>
+      <w:pPr>
+        <w:jc w:val="both"/>
+      </w:pPr>
+      <w:r>
+        <w:rPr>
+          <w:noProof/>
+        </w:rPr>
+        <mc:AlternateContent>
+          <mc:Choice Requires="wps">
+            <w:drawing>
+              <wp:anchor distT="0" distB="0" distL="114300" distR="114300" simplePos="0" relativeHeight="251666432" behindDoc="0" locked="0" layoutInCell="1" allowOverlap="1" wp14:anchorId="0E1018D9" wp14:editId="5AD05CEE">
+                <wp:simplePos x="0" y="0"/>
+                <wp:positionH relativeFrom="column">
+                  <wp:posOffset>1614805</wp:posOffset>
+                </wp:positionH>
+                <wp:positionV relativeFrom="paragraph">
+                  <wp:posOffset>2595880</wp:posOffset>
+                </wp:positionV>
+                <wp:extent cx="1767840" cy="7620"/>
+                <wp:effectExtent l="0" t="76200" r="22860" b="87630"/>
+                <wp:wrapNone/>
+                <wp:docPr id="1233571785" name="Connecteur droit avec flèche 5"/>
+                <wp:cNvGraphicFramePr/>
+                <a:graphic xmlns:a="http://schemas.openxmlformats.org/drawingml/2006/main">
+                  <a:graphicData uri="http://schemas.microsoft.com/office/word/2010/wordprocessingShape">
+                    <wps:wsp>
+                      <wps:cNvCnPr/>
+                      <wps:spPr>
+                        <a:xfrm flipV="1">
+                          <a:off x="0" y="0"/>
+                          <a:ext cx="1767840" cy="7620"/>
+                        </a:xfrm>
+                        <a:prstGeom prst="straightConnector1">
+                          <a:avLst/>
+                        </a:prstGeom>
+                        <a:ln>
+                          <a:tailEnd type="triangle"/>
+                        </a:ln>
+                      </wps:spPr>
+                      <wps:style>
+                        <a:lnRef idx="2">
+                          <a:schemeClr val="accent1"/>
+                        </a:lnRef>
+                        <a:fillRef idx="0">
+                          <a:schemeClr val="accent1"/>
+                        </a:fillRef>
+                        <a:effectRef idx="1">
+                          <a:schemeClr val="accent1"/>
+                        </a:effectRef>
+                        <a:fontRef idx="minor">
+                          <a:schemeClr val="tx1"/>
+                        </a:fontRef>
+                      </wps:style>
+                      <wps:bodyPr/>
+                    </wps:wsp>
+                  </a:graphicData>
+                </a:graphic>
+              </wp:anchor>
+            </w:drawing>
+          </mc:Choice>
+          <mc:Fallback>
+            <w:pict>
+              <v:shapetype w14:anchorId="0DBC9D7A" id="_x0000_t32" coordsize="21600,21600" o:spt="32" o:oned="t" path="m,l21600,21600e" filled="f">
+                <v:path arrowok="t" fillok="f" o:connecttype="none"/>
+                <o:lock v:ext="edit" shapetype="t"/>
+              </v:shapetype>
+              <v:shape id="Connecteur droit avec flèche 5" o:spid="_x0000_s1026" type="#_x0000_t32" style="position:absolute;margin-left:127.15pt;margin-top:204.4pt;width:139.2pt;height:.6pt;flip:y;z-index:251666432;visibility:visible;mso-wrap-style:square;mso-wrap-distance-left:9pt;mso-wrap-distance-top:0;mso-wrap-distance-right:9pt;mso-wrap-distance-bottom:0;mso-position-horizontal:absolute;mso-position-horizontal-relative:text;mso-position-vertical:absolute;mso-position-vertical-relative:text" o:gfxdata="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" strokecolor="#e84c22 [3204]" strokeweight="1.5pt">
+                <v:stroke endarrow="block" joinstyle="miter"/>
+              </v:shape>
+            </w:pict>
+          </mc:Fallback>
+        </mc:AlternateContent>
+      </w:r>
+      <w:r>
+        <w:drawing>
+          <wp:anchor distT="0" distB="0" distL="114300" distR="114300" simplePos="0" relativeHeight="251667456" behindDoc="1" locked="0" layoutInCell="1" allowOverlap="1" wp14:anchorId="4D720F12" wp14:editId="25F0AF18">
+            <wp:simplePos x="0" y="0"/>
+            <wp:positionH relativeFrom="column">
+              <wp:posOffset>4159885</wp:posOffset>
+            </wp:positionH>
+            <wp:positionV relativeFrom="paragraph">
+              <wp:posOffset>1188085</wp:posOffset>
+            </wp:positionV>
+            <wp:extent cx="1343025" cy="2838450"/>
+            <wp:effectExtent l="0" t="0" r="9525" b="0"/>
+            <wp:wrapNone/>
+            <wp:docPr id="616748953" name="Image 1" descr="Une image contenant Caractère coloré, carré, ligne, Rectangle&#10;&#10;Le contenu généré par l’IA peut être incorrect."/>
+            <wp:cNvGraphicFramePr>
+              <a:graphicFrameLocks xmlns:a="http://schemas.openxmlformats.org/drawingml/2006/main" noChangeAspect="1"/>
+            </wp:cNvGraphicFramePr>
+            <a:graphic xmlns:a="http://schemas.openxmlformats.org/drawingml/2006/main">
+              <a:graphicData uri="http://schemas.openxmlformats.org/drawingml/2006/picture">
+                <pic:pic xmlns:pic="http://schemas.openxmlformats.org/drawingml/2006/picture">
+                  <pic:nvPicPr>
+                    <pic:cNvPr id="616748953" name="Image 1" descr="Une image contenant Caractère coloré, carré, ligne, Rectangle&#10;&#10;Le contenu généré par l’IA peut être incorrect."/>
+                    <pic:cNvPicPr/>
+                  </pic:nvPicPr>
+                  <pic:blipFill>
+                    <a:blip r:embed="rId16">
+                      <a:extLst>
+                        <a:ext uri="{28A0092B-C50C-407E-A947-70E740481C1C}">
+                          <a14:useLocalDpi xmlns:a14="http://schemas.microsoft.com/office/drawing/2010/main" val="0"/>
+                        </a:ext>
+                      </a:extLst>
+                    </a:blip>
+                    <a:stretch>
+                      <a:fillRect/>
+                    </a:stretch>
+                  </pic:blipFill>
+                  <pic:spPr>
+                    <a:xfrm>
+                      <a:off x="0" y="0"/>
+                      <a:ext cx="1343025" cy="2838450"/>
+                    </a:xfrm>
+                    <a:prstGeom prst="rect">
+                      <a:avLst/>
+                    </a:prstGeom>
+                  </pic:spPr>
+                </pic:pic>
+              </a:graphicData>
+            </a:graphic>
+          </wp:anchor>
+        </w:drawing>
+      </w:r>
+      <w:r>
+        <w:t xml:space="preserve">Vous allez pouvoir sélectionner les produits que vous voulez en les cochant. Une fois cocher vous pouvez les positionner en cliquant d’abord sur la catégorie donc pour l’exemple ci-dessus sur </w:t>
+      </w:r>
+      <w:r>
+        <w:rPr>
+          <w:b/>
+          <w:bCs/>
+        </w:rPr>
+        <w:t>Légumes</w:t>
+      </w:r>
+      <w:r>
+        <w:t xml:space="preserve">. Une zone va apparaitre en noir sur le plan c’est la et </w:t>
+      </w:r>
+      <w:r>
+        <w:rPr>
+          <w:b/>
+          <w:bCs/>
+        </w:rPr>
+        <w:t>uniquement</w:t>
+      </w:r>
+      <w:r>
+        <w:t xml:space="preserve"> la ou les produits doivent être positionnés (comme ci-dessous pour les légumes).</w:t>
+      </w:r>
+      <w:r>
+        <w:rPr>
+          <w:noProof/>
+        </w:rPr>
+        <w:t xml:space="preserve"> </w:t>
+      </w:r>
+    </w:p>
+    <w:p>
+      <w:r>
+        <w:drawing>
+          <wp:anchor distT="0" distB="0" distL="114300" distR="114300" simplePos="0" relativeHeight="251665408" behindDoc="0" locked="0" layoutInCell="1" allowOverlap="1" wp14:anchorId="79FAF379" wp14:editId="1177DC9B">
+            <wp:simplePos x="0" y="0"/>
+            <wp:positionH relativeFrom="column">
+              <wp:posOffset>-635</wp:posOffset>
+            </wp:positionH>
+            <wp:positionV relativeFrom="paragraph">
+              <wp:posOffset>0</wp:posOffset>
+            </wp:positionV>
+            <wp:extent cx="1305107" cy="2848373"/>
+            <wp:effectExtent l="0" t="0" r="9525" b="9525"/>
+            <wp:wrapTopAndBottom/>
+            <wp:docPr id="1841411363" name="Image 1" descr="Une image contenant Caractère coloré, carré, ligne, Rectangle&#10;&#10;Le contenu généré par l’IA peut être incorrect."/>
+            <wp:cNvGraphicFramePr>
+              <a:graphicFrameLocks xmlns:a="http://schemas.openxmlformats.org/drawingml/2006/main" noChangeAspect="1"/>
+            </wp:cNvGraphicFramePr>
+            <a:graphic xmlns:a="http://schemas.openxmlformats.org/drawingml/2006/main">
+              <a:graphicData uri="http://schemas.openxmlformats.org/drawingml/2006/picture">
+                <pic:pic xmlns:pic="http://schemas.openxmlformats.org/drawingml/2006/picture">
+                  <pic:nvPicPr>
+                    <pic:cNvPr id="1841411363" name="Image 1" descr="Une image contenant Caractère coloré, carré, ligne, Rectangle&#10;&#10;Le contenu généré par l’IA peut être incorrect."/>
+                    <pic:cNvPicPr/>
+                  </pic:nvPicPr>
+                  <pic:blipFill>
+                    <a:blip r:embed="rId17">
+                      <a:extLst>
+                        <a:ext uri="{28A0092B-C50C-407E-A947-70E740481C1C}">
+                          <a14:useLocalDpi xmlns:a14="http://schemas.microsoft.com/office/drawing/2010/main" val="0"/>
+                        </a:ext>
+                      </a:extLst>
+                    </a:blip>
+                    <a:stretch>
+                      <a:fillRect/>
+                    </a:stretch>
+                  </pic:blipFill>
+                  <pic:spPr>
+                    <a:xfrm>
+                      <a:off x="0" y="0"/>
+                      <a:ext cx="1305107" cy="2848373"/>
+                    </a:xfrm>
+                    <a:prstGeom prst="rect">
+                      <a:avLst/>
+                    </a:prstGeom>
+                  </pic:spPr>
+                </pic:pic>
+              </a:graphicData>
+            </a:graphic>
+          </wp:anchor>
+        </w:drawing>
+      </w:r>
+      <w:r>
+        <w:t xml:space="preserve">        Avant clic                                                                                                                      Après clic</w:t>
+      </w:r>
+    </w:p>
+    <w:p/>
+    <w:p>
+      <w:pPr>
+        <w:jc w:val="both"/>
+      </w:pPr>
+      <w:r>
+        <w:t>Vous pouvez voir la présence d’un bouton « </w:t>
+      </w:r>
+      <w:r>
+        <w:rPr>
+          <w:b/>
+          <w:bCs/>
+        </w:rPr>
+        <w:t xml:space="preserve">Exporter » </w:t>
+      </w:r>
+      <w:r>
+        <w:t xml:space="preserve">celui-ci va vous permettre de </w:t>
+      </w:r>
+      <w:r>
+        <w:t>stockés vos produits ainsi que leurs emplacements dans le magasin (coordonnés). Vous pouvez consultez votre liste dans le dossier « </w:t>
+      </w:r>
+      <w:proofErr w:type="spellStart"/>
+      <w:r>
+        <w:rPr>
+          <w:b/>
+          <w:bCs/>
+        </w:rPr>
+        <w:t>liste_produit_entreprise</w:t>
+      </w:r>
+      <w:proofErr w:type="spellEnd"/>
+      <w:r>
+        <w:t> », le fichier vous concernant est le suivant « </w:t>
+      </w:r>
+      <w:proofErr w:type="spellStart"/>
+      <w:r>
+        <w:rPr>
+          <w:b/>
+          <w:bCs/>
+          <w:i/>
+          <w:iCs/>
+        </w:rPr>
+        <w:t>NomDuMagasin</w:t>
+      </w:r>
+      <w:r>
+        <w:rPr>
+          <w:b/>
+          <w:bCs/>
+        </w:rPr>
+        <w:t>_liste_produits</w:t>
+      </w:r>
+      <w:proofErr w:type="spellEnd"/>
+      <w:r>
+        <w:rPr>
+          <w:b/>
+          <w:bCs/>
+        </w:rPr>
+        <w:t> »</w:t>
+      </w:r>
+      <w:r>
+        <w:t>. Vous pouvez aussi la consulter dans l’application 2 et dans une autre notice qui sera fournit aux utilisateurs et non aux administrateurs.</w:t>
+      </w:r>
+    </w:p>
+    <w:p/>
+    <w:p/>
+    <w:p/>
     <w:p/>
     <w:p/>
     <w:p/>
     <w:sectPr>
-      <w:headerReference w:type="default" r:id="rId16"/>
-      <w:footerReference w:type="default" r:id="rId17"/>
+      <w:headerReference w:type="default" r:id="rId18"/>
+      <w:footerReference w:type="default" r:id="rId19"/>
       <w:pgSz w:w="11906" w:h="16838"/>
       <w:pgMar w:top="1417" w:right="1417" w:bottom="1417" w:left="1417" w:header="708" w:footer="708" w:gutter="0"/>
       <w:pgNumType w:start="0"/>
@@ -5919,6 +6353,7 @@
   <w:style w:type="character" w:default="1" w:styleId="Policepardfaut">
     <w:name w:val="Default Paragraph Font"/>
     <w:uiPriority w:val="1"/>
+    <w:semiHidden/>
     <w:unhideWhenUsed/>
   </w:style>
   <w:style w:type="table" w:default="1" w:styleId="TableauNormal">
@@ -6593,11 +7028,13 @@
   </w:compat>
   <w:rsids>
     <w:rsidRoot w:val="00775DAC"/>
+    <w:rsid w:val="00162777"/>
     <w:rsid w:val="00266926"/>
     <w:rsid w:val="002707D4"/>
     <w:rsid w:val="004406CB"/>
     <w:rsid w:val="00775DAC"/>
     <w:rsid w:val="00821977"/>
+    <w:rsid w:val="00AA67AD"/>
     <w:rsid w:val="00CD2C6C"/>
   </w:rsids>
   <m:mathPr>

</xml_diff>